<commit_message>
mas capturas en el documento de word del juego funcionando
</commit_message>
<xml_diff>
--- a/Juego/Juego.docx
+++ b/Juego/Juego.docx
@@ -568,14 +568,20 @@
         <w:jc w:val="both"/>
       </w:pPr>
       <w:r>
-        <w:t>11. Prueba</w:t>
-      </w:r>
-    </w:p>
-    <w:p>
-      <w:pPr>
-        <w:jc w:val="both"/>
-      </w:pPr>
-      <w:r>
+        <w:t xml:space="preserve">11. </w:t>
+      </w:r>
+      <w:r>
+        <w:t>Evidencia Inicio</w:t>
+      </w:r>
+    </w:p>
+    <w:p>
+      <w:pPr>
+        <w:jc w:val="both"/>
+      </w:pPr>
+      <w:r>
+        <w:rPr>
+          <w:noProof/>
+        </w:rPr>
         <w:drawing>
           <wp:inline distT="0" distB="0" distL="0" distR="0" wp14:anchorId="0F1A76B0" wp14:editId="0BC74F30">
             <wp:extent cx="3905512" cy="1764000"/>
@@ -619,6 +625,17 @@
       </w:pPr>
       <w:r>
         <w:lastRenderedPageBreak/>
+        <w:t>El computador Gana</w:t>
+      </w:r>
+    </w:p>
+    <w:p>
+      <w:pPr>
+        <w:jc w:val="both"/>
+      </w:pPr>
+      <w:r>
+        <w:rPr>
+          <w:noProof/>
+        </w:rPr>
         <w:drawing>
           <wp:inline distT="0" distB="0" distL="0" distR="0" wp14:anchorId="3042FF30" wp14:editId="63400025">
             <wp:extent cx="3634188" cy="1800000"/>
@@ -644,6 +661,210 @@
                     <a:xfrm>
                       <a:off x="0" y="0"/>
                       <a:ext cx="3634188" cy="1800000"/>
+                    </a:xfrm>
+                    <a:prstGeom prst="rect">
+                      <a:avLst/>
+                    </a:prstGeom>
+                  </pic:spPr>
+                </pic:pic>
+              </a:graphicData>
+            </a:graphic>
+          </wp:inline>
+        </w:drawing>
+      </w:r>
+    </w:p>
+    <w:p>
+      <w:pPr>
+        <w:jc w:val="both"/>
+      </w:pPr>
+      <w:r>
+        <w:t>Partida perdida</w:t>
+      </w:r>
+    </w:p>
+    <w:p>
+      <w:pPr>
+        <w:jc w:val="both"/>
+      </w:pPr>
+      <w:r>
+        <w:drawing>
+          <wp:inline distT="0" distB="0" distL="0" distR="0" wp14:anchorId="694DC4DB" wp14:editId="52434DE7">
+            <wp:extent cx="3467875" cy="1800000"/>
+            <wp:effectExtent l="0" t="0" r="0" b="0"/>
+            <wp:docPr id="2058928021" name="Imagen 1"/>
+            <wp:cNvGraphicFramePr>
+              <a:graphicFrameLocks xmlns:a="http://schemas.openxmlformats.org/drawingml/2006/main" noChangeAspect="1"/>
+            </wp:cNvGraphicFramePr>
+            <a:graphic xmlns:a="http://schemas.openxmlformats.org/drawingml/2006/main">
+              <a:graphicData uri="http://schemas.openxmlformats.org/drawingml/2006/picture">
+                <pic:pic xmlns:pic="http://schemas.openxmlformats.org/drawingml/2006/picture">
+                  <pic:nvPicPr>
+                    <pic:cNvPr id="2058928021" name=""/>
+                    <pic:cNvPicPr/>
+                  </pic:nvPicPr>
+                  <pic:blipFill>
+                    <a:blip r:embed="rId16"/>
+                    <a:stretch>
+                      <a:fillRect/>
+                    </a:stretch>
+                  </pic:blipFill>
+                  <pic:spPr>
+                    <a:xfrm>
+                      <a:off x="0" y="0"/>
+                      <a:ext cx="3467875" cy="1800000"/>
+                    </a:xfrm>
+                    <a:prstGeom prst="rect">
+                      <a:avLst/>
+                    </a:prstGeom>
+                  </pic:spPr>
+                </pic:pic>
+              </a:graphicData>
+            </a:graphic>
+          </wp:inline>
+        </w:drawing>
+      </w:r>
+    </w:p>
+    <w:p>
+      <w:pPr>
+        <w:jc w:val="both"/>
+      </w:pPr>
+      <w:r>
+        <w:t>Empate</w:t>
+      </w:r>
+    </w:p>
+    <w:p>
+      <w:pPr>
+        <w:jc w:val="both"/>
+      </w:pPr>
+      <w:r>
+        <w:drawing>
+          <wp:inline distT="0" distB="0" distL="0" distR="0" wp14:anchorId="6236FB30" wp14:editId="66D401FD">
+            <wp:extent cx="3439047" cy="1800000"/>
+            <wp:effectExtent l="0" t="0" r="0" b="0"/>
+            <wp:docPr id="363399505" name="Imagen 1" descr="Interfaz de usuario gráfica, Aplicación&#10;&#10;El contenido generado por IA puede ser incorrecto."/>
+            <wp:cNvGraphicFramePr>
+              <a:graphicFrameLocks xmlns:a="http://schemas.openxmlformats.org/drawingml/2006/main" noChangeAspect="1"/>
+            </wp:cNvGraphicFramePr>
+            <a:graphic xmlns:a="http://schemas.openxmlformats.org/drawingml/2006/main">
+              <a:graphicData uri="http://schemas.openxmlformats.org/drawingml/2006/picture">
+                <pic:pic xmlns:pic="http://schemas.openxmlformats.org/drawingml/2006/picture">
+                  <pic:nvPicPr>
+                    <pic:cNvPr id="363399505" name="Imagen 1" descr="Interfaz de usuario gráfica, Aplicación&#10;&#10;El contenido generado por IA puede ser incorrecto."/>
+                    <pic:cNvPicPr/>
+                  </pic:nvPicPr>
+                  <pic:blipFill>
+                    <a:blip r:embed="rId17"/>
+                    <a:stretch>
+                      <a:fillRect/>
+                    </a:stretch>
+                  </pic:blipFill>
+                  <pic:spPr>
+                    <a:xfrm>
+                      <a:off x="0" y="0"/>
+                      <a:ext cx="3439047" cy="1800000"/>
+                    </a:xfrm>
+                    <a:prstGeom prst="rect">
+                      <a:avLst/>
+                    </a:prstGeom>
+                  </pic:spPr>
+                </pic:pic>
+              </a:graphicData>
+            </a:graphic>
+          </wp:inline>
+        </w:drawing>
+      </w:r>
+    </w:p>
+    <w:p>
+      <w:pPr>
+        <w:jc w:val="both"/>
+      </w:pPr>
+      <w:r>
+        <w:t>Partida ganada</w:t>
+      </w:r>
+    </w:p>
+    <w:p>
+      <w:pPr>
+        <w:jc w:val="both"/>
+      </w:pPr>
+      <w:r>
+        <w:drawing>
+          <wp:inline distT="0" distB="0" distL="0" distR="0" wp14:anchorId="7D2C81EA" wp14:editId="298D375F">
+            <wp:extent cx="3343644" cy="1800000"/>
+            <wp:effectExtent l="0" t="0" r="0" b="0"/>
+            <wp:docPr id="1696526520" name="Imagen 1" descr="Interfaz de usuario gráfica, Aplicación&#10;&#10;El contenido generado por IA puede ser incorrecto."/>
+            <wp:cNvGraphicFramePr>
+              <a:graphicFrameLocks xmlns:a="http://schemas.openxmlformats.org/drawingml/2006/main" noChangeAspect="1"/>
+            </wp:cNvGraphicFramePr>
+            <a:graphic xmlns:a="http://schemas.openxmlformats.org/drawingml/2006/main">
+              <a:graphicData uri="http://schemas.openxmlformats.org/drawingml/2006/picture">
+                <pic:pic xmlns:pic="http://schemas.openxmlformats.org/drawingml/2006/picture">
+                  <pic:nvPicPr>
+                    <pic:cNvPr id="1696526520" name="Imagen 1" descr="Interfaz de usuario gráfica, Aplicación&#10;&#10;El contenido generado por IA puede ser incorrecto."/>
+                    <pic:cNvPicPr/>
+                  </pic:nvPicPr>
+                  <pic:blipFill>
+                    <a:blip r:embed="rId18"/>
+                    <a:stretch>
+                      <a:fillRect/>
+                    </a:stretch>
+                  </pic:blipFill>
+                  <pic:spPr>
+                    <a:xfrm>
+                      <a:off x="0" y="0"/>
+                      <a:ext cx="3343644" cy="1800000"/>
+                    </a:xfrm>
+                    <a:prstGeom prst="rect">
+                      <a:avLst/>
+                    </a:prstGeom>
+                  </pic:spPr>
+                </pic:pic>
+              </a:graphicData>
+            </a:graphic>
+          </wp:inline>
+        </w:drawing>
+      </w:r>
+    </w:p>
+    <w:p>
+      <w:pPr>
+        <w:jc w:val="both"/>
+      </w:pPr>
+      <w:r>
+        <w:lastRenderedPageBreak/>
+        <w:t>Juego Ganado</w:t>
+      </w:r>
+    </w:p>
+    <w:p>
+      <w:pPr>
+        <w:jc w:val="both"/>
+      </w:pPr>
+      <w:r>
+        <w:rPr>
+          <w:u w:val="single"/>
+        </w:rPr>
+        <w:drawing>
+          <wp:inline distT="0" distB="0" distL="0" distR="0" wp14:anchorId="11AA9096" wp14:editId="5A2B90BD">
+            <wp:extent cx="3527005" cy="1800000"/>
+            <wp:effectExtent l="0" t="0" r="0" b="0"/>
+            <wp:docPr id="1782988755" name="Imagen 1" descr="Interfaz de usuario gráfica, Aplicación&#10;&#10;El contenido generado por IA puede ser incorrecto."/>
+            <wp:cNvGraphicFramePr>
+              <a:graphicFrameLocks xmlns:a="http://schemas.openxmlformats.org/drawingml/2006/main" noChangeAspect="1"/>
+            </wp:cNvGraphicFramePr>
+            <a:graphic xmlns:a="http://schemas.openxmlformats.org/drawingml/2006/main">
+              <a:graphicData uri="http://schemas.openxmlformats.org/drawingml/2006/picture">
+                <pic:pic xmlns:pic="http://schemas.openxmlformats.org/drawingml/2006/picture">
+                  <pic:nvPicPr>
+                    <pic:cNvPr id="1782988755" name="Imagen 1" descr="Interfaz de usuario gráfica, Aplicación&#10;&#10;El contenido generado por IA puede ser incorrecto."/>
+                    <pic:cNvPicPr/>
+                  </pic:nvPicPr>
+                  <pic:blipFill>
+                    <a:blip r:embed="rId19"/>
+                    <a:stretch>
+                      <a:fillRect/>
+                    </a:stretch>
+                  </pic:blipFill>
+                  <pic:spPr>
+                    <a:xfrm>
+                      <a:off x="0" y="0"/>
+                      <a:ext cx="3527005" cy="1800000"/>
                     </a:xfrm>
                     <a:prstGeom prst="rect">
                       <a:avLst/>

</xml_diff>